<commit_message>
Upgrade to high-res jug-th logo.
</commit_message>
<xml_diff>
--- a/JUG_Thüringen_Talklet_JDK_9.docx
+++ b/JUG_Thüringen_Talklet_JDK_9.docx
@@ -29,22 +29,22 @@
           <w:noProof/>
           <w:spacing w:val="-11"/>
           <w:kern w:val="36"/>
-          <w:sz w:val="44"/>
-          <w:szCs w:val="44"/>
+          <w:sz w:val="32"/>
+          <w:szCs w:val="32"/>
         </w:rPr>
         <w:drawing>
-          <wp:anchor distT="0" distB="0" distL="114300" distR="114300" simplePos="0" relativeHeight="251660288" behindDoc="0" locked="0" layoutInCell="1" allowOverlap="1" wp14:anchorId="5ABF725E" wp14:editId="1B45E2F7">
+          <wp:anchor distT="0" distB="0" distL="114300" distR="114300" simplePos="0" relativeHeight="251663360" behindDoc="0" locked="0" layoutInCell="1" allowOverlap="1" wp14:anchorId="12D3C449" wp14:editId="6C10E0F9">
             <wp:simplePos x="0" y="0"/>
             <wp:positionH relativeFrom="column">
-              <wp:posOffset>2277110</wp:posOffset>
+              <wp:posOffset>2395855</wp:posOffset>
             </wp:positionH>
             <wp:positionV relativeFrom="paragraph">
-              <wp:posOffset>64770</wp:posOffset>
+              <wp:posOffset>36830</wp:posOffset>
             </wp:positionV>
-            <wp:extent cx="1719072" cy="1719072"/>
-            <wp:effectExtent l="0" t="0" r="8255" b="8255"/>
+            <wp:extent cx="1435608" cy="1737360"/>
+            <wp:effectExtent l="0" t="0" r="12700" b="0"/>
             <wp:wrapNone/>
-            <wp:docPr id="3" name="Bild 3" descr="../Desktop/jug.jpeg"/>
+            <wp:docPr id="4" name="Picture 4" descr="../../Desktop/jug-th-logo/jug-th-logo-old-white.png"/>
             <wp:cNvGraphicFramePr>
               <a:graphicFrameLocks xmlns:a="http://schemas.openxmlformats.org/drawingml/2006/main" noChangeAspect="1"/>
             </wp:cNvGraphicFramePr>
@@ -52,7 +52,7 @@
               <a:graphicData uri="http://schemas.openxmlformats.org/drawingml/2006/picture">
                 <pic:pic xmlns:pic="http://schemas.openxmlformats.org/drawingml/2006/picture">
                   <pic:nvPicPr>
-                    <pic:cNvPr id="0" name="Picture 1" descr="../Desktop/jug.jpeg"/>
+                    <pic:cNvPr id="0" name="Picture 2" descr="../../Desktop/jug-th-logo/jug-th-logo-old-white.png"/>
                     <pic:cNvPicPr>
                       <a:picLocks noChangeAspect="1" noChangeArrowheads="1"/>
                     </pic:cNvPicPr>
@@ -73,7 +73,7 @@
                   <pic:spPr bwMode="auto">
                     <a:xfrm>
                       <a:off x="0" y="0"/>
-                      <a:ext cx="1719072" cy="1719072"/>
+                      <a:ext cx="1435608" cy="1737360"/>
                     </a:xfrm>
                     <a:prstGeom prst="rect">
                       <a:avLst/>
@@ -144,22 +144,22 @@
           <w:noProof/>
           <w:spacing w:val="-11"/>
           <w:kern w:val="36"/>
-          <w:sz w:val="44"/>
-          <w:szCs w:val="44"/>
+          <w:sz w:val="32"/>
+          <w:szCs w:val="32"/>
         </w:rPr>
         <w:drawing>
-          <wp:anchor distT="0" distB="0" distL="114300" distR="114300" simplePos="0" relativeHeight="251659264" behindDoc="0" locked="0" layoutInCell="1" allowOverlap="1" wp14:anchorId="07990EDF" wp14:editId="19D5484B">
+          <wp:anchor distT="0" distB="0" distL="114300" distR="114300" simplePos="0" relativeHeight="251661312" behindDoc="0" locked="0" layoutInCell="1" allowOverlap="1" wp14:anchorId="19744AA3" wp14:editId="5519BA19">
             <wp:simplePos x="0" y="0"/>
             <wp:positionH relativeFrom="column">
-              <wp:posOffset>-88265</wp:posOffset>
+              <wp:posOffset>4257675</wp:posOffset>
             </wp:positionH>
             <wp:positionV relativeFrom="paragraph">
-              <wp:posOffset>121920</wp:posOffset>
+              <wp:posOffset>166977</wp:posOffset>
             </wp:positionV>
-            <wp:extent cx="1946275" cy="1143000"/>
-            <wp:effectExtent l="0" t="0" r="9525" b="0"/>
+            <wp:extent cx="1831036" cy="1120741"/>
+            <wp:effectExtent l="0" t="0" r="0" b="0"/>
             <wp:wrapNone/>
-            <wp:docPr id="7" name="Bild 7" descr="../Desktop/Logo_of_Bauhaus_University_Weimar.png"/>
+            <wp:docPr id="1" name="Picture 1" descr="../../Desktop/oracle-java.jpg"/>
             <wp:cNvGraphicFramePr>
               <a:graphicFrameLocks xmlns:a="http://schemas.openxmlformats.org/drawingml/2006/main" noChangeAspect="1"/>
             </wp:cNvGraphicFramePr>
@@ -167,7 +167,7 @@
               <a:graphicData uri="http://schemas.openxmlformats.org/drawingml/2006/picture">
                 <pic:pic xmlns:pic="http://schemas.openxmlformats.org/drawingml/2006/picture">
                   <pic:nvPicPr>
-                    <pic:cNvPr id="0" name="Picture 2" descr="../Desktop/Logo_of_Bauhaus_University_Weimar.png"/>
+                    <pic:cNvPr id="0" name="Picture 1" descr="../../Desktop/oracle-java.jpg"/>
                     <pic:cNvPicPr>
                       <a:picLocks noChangeAspect="1" noChangeArrowheads="1"/>
                     </pic:cNvPicPr>
@@ -188,7 +188,7 @@
                   <pic:spPr bwMode="auto">
                     <a:xfrm>
                       <a:off x="0" y="0"/>
-                      <a:ext cx="1946275" cy="1143000"/>
+                      <a:ext cx="1841449" cy="1127114"/>
                     </a:xfrm>
                     <a:prstGeom prst="rect">
                       <a:avLst/>
@@ -218,22 +218,22 @@
           <w:noProof/>
           <w:spacing w:val="-11"/>
           <w:kern w:val="36"/>
-          <w:sz w:val="32"/>
-          <w:szCs w:val="32"/>
+          <w:sz w:val="44"/>
+          <w:szCs w:val="44"/>
         </w:rPr>
         <w:drawing>
-          <wp:anchor distT="0" distB="0" distL="114300" distR="114300" simplePos="0" relativeHeight="251661312" behindDoc="0" locked="0" layoutInCell="1" allowOverlap="1" wp14:anchorId="19744AA3" wp14:editId="2A5739FE">
+          <wp:anchor distT="0" distB="0" distL="114300" distR="114300" simplePos="0" relativeHeight="251659264" behindDoc="0" locked="0" layoutInCell="1" allowOverlap="1" wp14:anchorId="07990EDF" wp14:editId="4B0428F6">
             <wp:simplePos x="0" y="0"/>
             <wp:positionH relativeFrom="column">
-              <wp:posOffset>4121785</wp:posOffset>
+              <wp:posOffset>-91440</wp:posOffset>
             </wp:positionH>
             <wp:positionV relativeFrom="paragraph">
-              <wp:posOffset>56515</wp:posOffset>
+              <wp:posOffset>111318</wp:posOffset>
             </wp:positionV>
-            <wp:extent cx="1965960" cy="1203325"/>
-            <wp:effectExtent l="0" t="0" r="0" b="0"/>
+            <wp:extent cx="1955678" cy="1148522"/>
+            <wp:effectExtent l="0" t="0" r="635" b="0"/>
             <wp:wrapNone/>
-            <wp:docPr id="1" name="Picture 1" descr="../../Desktop/oracle-java.jpg"/>
+            <wp:docPr id="7" name="Bild 7" descr="../Desktop/Logo_of_Bauhaus_University_Weimar.png"/>
             <wp:cNvGraphicFramePr>
               <a:graphicFrameLocks xmlns:a="http://schemas.openxmlformats.org/drawingml/2006/main" noChangeAspect="1"/>
             </wp:cNvGraphicFramePr>
@@ -241,7 +241,7 @@
               <a:graphicData uri="http://schemas.openxmlformats.org/drawingml/2006/picture">
                 <pic:pic xmlns:pic="http://schemas.openxmlformats.org/drawingml/2006/picture">
                   <pic:nvPicPr>
-                    <pic:cNvPr id="0" name="Picture 1" descr="../../Desktop/oracle-java.jpg"/>
+                    <pic:cNvPr id="0" name="Picture 2" descr="../Desktop/Logo_of_Bauhaus_University_Weimar.png"/>
                     <pic:cNvPicPr>
                       <a:picLocks noChangeAspect="1" noChangeArrowheads="1"/>
                     </pic:cNvPicPr>
@@ -262,7 +262,7 @@
                   <pic:spPr bwMode="auto">
                     <a:xfrm>
                       <a:off x="0" y="0"/>
-                      <a:ext cx="1965960" cy="1203325"/>
+                      <a:ext cx="1995927" cy="1172159"/>
                     </a:xfrm>
                     <a:prstGeom prst="rect">
                       <a:avLst/>
@@ -401,7 +401,7 @@
           <w:sz w:val="32"/>
           <w:szCs w:val="32"/>
         </w:rPr>
-        <w:t xml:space="preserve"> Weimar </w:t>
+        <w:t xml:space="preserve"> </w:t>
       </w:r>
       <w:r>
         <w:rPr>
@@ -413,7 +413,7 @@
           <w:sz w:val="32"/>
           <w:szCs w:val="32"/>
         </w:rPr>
-        <w:t>·</w:t>
+        <w:t>Weima</w:t>
       </w:r>
       <w:r>
         <w:rPr>
@@ -425,7 +425,7 @@
           <w:sz w:val="32"/>
           <w:szCs w:val="32"/>
         </w:rPr>
-        <w:t xml:space="preserve"> Java User Group Thüringen</w:t>
+        <w:softHyphen/>
       </w:r>
       <w:r>
         <w:rPr>
@@ -437,6 +437,104 @@
           <w:sz w:val="32"/>
           <w:szCs w:val="32"/>
         </w:rPr>
+        <w:t>r</w:t>
+      </w:r>
+      <w:r>
+        <w:rPr>
+          <w:rFonts w:ascii="Helvetica" w:eastAsia="Times New Roman" w:hAnsi="Helvetica" w:cs="Helvetica"/>
+          <w:b/>
+          <w:bCs/>
+          <w:spacing w:val="-11"/>
+          <w:kern w:val="36"/>
+          <w:sz w:val="32"/>
+          <w:szCs w:val="32"/>
+        </w:rPr>
+        <w:t xml:space="preserve"> </w:t>
+      </w:r>
+      <w:r>
+        <w:rPr>
+          <w:rFonts w:ascii="Helvetica" w:eastAsia="Times New Roman" w:hAnsi="Helvetica" w:cs="Helvetica"/>
+          <w:b/>
+          <w:bCs/>
+          <w:spacing w:val="-11"/>
+          <w:kern w:val="36"/>
+          <w:sz w:val="32"/>
+          <w:szCs w:val="32"/>
+        </w:rPr>
+        <w:t>·</w:t>
+      </w:r>
+      <w:r>
+        <w:rPr>
+          <w:rFonts w:ascii="Helvetica" w:eastAsia="Times New Roman" w:hAnsi="Helvetica" w:cs="Helvetica"/>
+          <w:b/>
+          <w:bCs/>
+          <w:spacing w:val="-11"/>
+          <w:kern w:val="36"/>
+          <w:sz w:val="32"/>
+          <w:szCs w:val="32"/>
+        </w:rPr>
+        <w:t xml:space="preserve"> Java User Gr</w:t>
+      </w:r>
+      <w:r>
+        <w:rPr>
+          <w:rFonts w:ascii="Helvetica" w:eastAsia="Times New Roman" w:hAnsi="Helvetica" w:cs="Helvetica"/>
+          <w:b/>
+          <w:bCs/>
+          <w:spacing w:val="-11"/>
+          <w:kern w:val="36"/>
+          <w:sz w:val="32"/>
+          <w:szCs w:val="32"/>
+        </w:rPr>
+        <w:softHyphen/>
+      </w:r>
+      <w:r>
+        <w:rPr>
+          <w:rFonts w:ascii="Helvetica" w:eastAsia="Times New Roman" w:hAnsi="Helvetica" w:cs="Helvetica"/>
+          <w:b/>
+          <w:bCs/>
+          <w:spacing w:val="-11"/>
+          <w:kern w:val="36"/>
+          <w:sz w:val="32"/>
+          <w:szCs w:val="32"/>
+        </w:rPr>
+        <w:softHyphen/>
+      </w:r>
+      <w:r>
+        <w:rPr>
+          <w:rFonts w:ascii="Helvetica" w:eastAsia="Times New Roman" w:hAnsi="Helvetica" w:cs="Helvetica"/>
+          <w:b/>
+          <w:bCs/>
+          <w:spacing w:val="-11"/>
+          <w:kern w:val="36"/>
+          <w:sz w:val="32"/>
+          <w:szCs w:val="32"/>
+        </w:rPr>
+        <w:t>oup T</w:t>
+      </w:r>
+      <w:bookmarkStart w:id="0" w:name="_GoBack"/>
+      <w:bookmarkEnd w:id="0"/>
+      <w:r>
+        <w:rPr>
+          <w:rFonts w:ascii="Helvetica" w:eastAsia="Times New Roman" w:hAnsi="Helvetica" w:cs="Helvetica"/>
+          <w:b/>
+          <w:bCs/>
+          <w:spacing w:val="-11"/>
+          <w:kern w:val="36"/>
+          <w:sz w:val="32"/>
+          <w:szCs w:val="32"/>
+        </w:rPr>
+        <w:t>hüringen</w:t>
+      </w:r>
+      <w:r>
+        <w:rPr>
+          <w:rFonts w:ascii="Helvetica" w:eastAsia="Times New Roman" w:hAnsi="Helvetica" w:cs="Helvetica"/>
+          <w:b/>
+          <w:bCs/>
+          <w:spacing w:val="-11"/>
+          <w:kern w:val="36"/>
+          <w:sz w:val="32"/>
+          <w:szCs w:val="32"/>
+        </w:rPr>
         <w:t xml:space="preserve"> </w:t>
       </w:r>
     </w:p>
@@ -494,18 +592,7 @@
           <w:sz w:val="42"/>
           <w:szCs w:val="42"/>
         </w:rPr>
-        <w:t>Di</w:t>
-      </w:r>
-      <w:bookmarkStart w:id="0" w:name="_GoBack"/>
-      <w:bookmarkEnd w:id="0"/>
-      <w:r>
-        <w:rPr>
-          <w:rFonts w:ascii="Helvetica" w:hAnsi="Helvetica"/>
-          <w:spacing w:val="-5"/>
-          <w:sz w:val="42"/>
-          <w:szCs w:val="42"/>
-        </w:rPr>
-        <w:t xml:space="preserve">e </w:t>
+        <w:t xml:space="preserve">Die </w:t>
       </w:r>
       <w:proofErr w:type="spellStart"/>
       <w:r>
@@ -2973,7 +3060,7 @@
 </file>
 
 <file path=customXml/itemProps1.xml><?xml version="1.0" encoding="utf-8"?>
-<ds:datastoreItem xmlns:ds="http://schemas.openxmlformats.org/officeDocument/2006/customXml" ds:itemID="{FC0D976C-A2A3-AB48-AADF-B3F749FD02DE}">
+<ds:datastoreItem xmlns:ds="http://schemas.openxmlformats.org/officeDocument/2006/customXml" ds:itemID="{1F2A3CBB-8021-B04C-9AA3-5FB057333E8D}">
   <ds:schemaRefs>
     <ds:schemaRef ds:uri="http://schemas.openxmlformats.org/officeDocument/2006/bibliography"/>
   </ds:schemaRefs>

</xml_diff>